<commit_message>
uplaoding documents for IUS
uploading all my concepts lowfi and high figh images
</commit_message>
<xml_diff>
--- a/EID/IUS Concept.docx
+++ b/EID/IUS Concept.docx
@@ -57,6 +57,263 @@
     </w:p>
     <w:p/>
     <w:p>
+      <w:r>
+        <w:t>There are currently no applications like this.  The new world of warcraft companion application just shows the armor you are wearing without the upgrade possibilities.</w:t>
+      </w:r>
+    </w:p>
+    <w:p/>
+    <w:p>
+      <w:r>
+        <w:t>Below are screenshots from the old world of warcraft armory</w:t>
+      </w:r>
+      <w:r>
+        <w:t>, there are no other games that have this capability at this time, but if the user had the API and the company gave them read only access to the database, then more applications could be written like this for other games.</w:t>
+      </w:r>
+    </w:p>
+    <w:p/>
+    <w:p>
+      <w:r>
+        <w:rPr>
+          <w:noProof/>
+        </w:rPr>
+        <w:lastRenderedPageBreak/>
+        <w:drawing>
+          <wp:inline distT="0" distB="0" distL="0" distR="0" wp14:anchorId="51D2E3AE" wp14:editId="1A2B1CCB">
+            <wp:extent cx="2651760" cy="3981745"/>
+            <wp:effectExtent l="0" t="0" r="2540" b="6350"/>
+            <wp:docPr id="1" name="Picture 1" descr="A picture containing wall&#10;&#10;Description automatically generated"/>
+            <wp:cNvGraphicFramePr>
+              <a:graphicFrameLocks xmlns:a="http://schemas.openxmlformats.org/drawingml/2006/main" noChangeAspect="1"/>
+            </wp:cNvGraphicFramePr>
+            <a:graphic xmlns:a="http://schemas.openxmlformats.org/drawingml/2006/main">
+              <a:graphicData uri="http://schemas.openxmlformats.org/drawingml/2006/picture">
+                <pic:pic xmlns:pic="http://schemas.openxmlformats.org/drawingml/2006/picture">
+                  <pic:nvPicPr>
+                    <pic:cNvPr id="1" name="wowarmory1.jpg"/>
+                    <pic:cNvPicPr/>
+                  </pic:nvPicPr>
+                  <pic:blipFill>
+                    <a:blip r:embed="rId4">
+                      <a:extLst>
+                        <a:ext uri="{28A0092B-C50C-407E-A947-70E740481C1C}">
+                          <a14:useLocalDpi xmlns:a14="http://schemas.microsoft.com/office/drawing/2010/main" val="0"/>
+                        </a:ext>
+                      </a:extLst>
+                    </a:blip>
+                    <a:stretch>
+                      <a:fillRect/>
+                    </a:stretch>
+                  </pic:blipFill>
+                  <pic:spPr>
+                    <a:xfrm>
+                      <a:off x="0" y="0"/>
+                      <a:ext cx="2657389" cy="3990198"/>
+                    </a:xfrm>
+                    <a:prstGeom prst="rect">
+                      <a:avLst/>
+                    </a:prstGeom>
+                  </pic:spPr>
+                </pic:pic>
+              </a:graphicData>
+            </a:graphic>
+          </wp:inline>
+        </w:drawing>
+      </w:r>
+      <w:r>
+        <w:rPr>
+          <w:noProof/>
+        </w:rPr>
+        <w:drawing>
+          <wp:inline distT="0" distB="0" distL="0" distR="0" wp14:anchorId="590A6E1A" wp14:editId="08EA40BE">
+            <wp:extent cx="2753360" cy="4024142"/>
+            <wp:effectExtent l="0" t="0" r="2540" b="1905"/>
+            <wp:docPr id="2" name="Picture 2" descr="A screenshot of a computer&#10;&#10;Description automatically generated"/>
+            <wp:cNvGraphicFramePr>
+              <a:graphicFrameLocks xmlns:a="http://schemas.openxmlformats.org/drawingml/2006/main" noChangeAspect="1"/>
+            </wp:cNvGraphicFramePr>
+            <a:graphic xmlns:a="http://schemas.openxmlformats.org/drawingml/2006/main">
+              <a:graphicData uri="http://schemas.openxmlformats.org/drawingml/2006/picture">
+                <pic:pic xmlns:pic="http://schemas.openxmlformats.org/drawingml/2006/picture">
+                  <pic:nvPicPr>
+                    <pic:cNvPr id="2" name="wowarmory2.jpg"/>
+                    <pic:cNvPicPr/>
+                  </pic:nvPicPr>
+                  <pic:blipFill>
+                    <a:blip r:embed="rId5">
+                      <a:extLst>
+                        <a:ext uri="{28A0092B-C50C-407E-A947-70E740481C1C}">
+                          <a14:useLocalDpi xmlns:a14="http://schemas.microsoft.com/office/drawing/2010/main" val="0"/>
+                        </a:ext>
+                      </a:extLst>
+                    </a:blip>
+                    <a:stretch>
+                      <a:fillRect/>
+                    </a:stretch>
+                  </pic:blipFill>
+                  <pic:spPr>
+                    <a:xfrm>
+                      <a:off x="0" y="0"/>
+                      <a:ext cx="2766320" cy="4043084"/>
+                    </a:xfrm>
+                    <a:prstGeom prst="rect">
+                      <a:avLst/>
+                    </a:prstGeom>
+                  </pic:spPr>
+                </pic:pic>
+              </a:graphicData>
+            </a:graphic>
+          </wp:inline>
+        </w:drawing>
+      </w:r>
+    </w:p>
+    <w:p>
+      <w:r>
+        <w:rPr>
+          <w:noProof/>
+        </w:rPr>
+        <w:drawing>
+          <wp:inline distT="0" distB="0" distL="0" distR="0" wp14:anchorId="69DA2817" wp14:editId="56514803">
+            <wp:extent cx="2651760" cy="3977640"/>
+            <wp:effectExtent l="0" t="0" r="2540" b="0"/>
+            <wp:docPr id="3" name="Picture 3"/>
+            <wp:cNvGraphicFramePr>
+              <a:graphicFrameLocks xmlns:a="http://schemas.openxmlformats.org/drawingml/2006/main" noChangeAspect="1"/>
+            </wp:cNvGraphicFramePr>
+            <a:graphic xmlns:a="http://schemas.openxmlformats.org/drawingml/2006/main">
+              <a:graphicData uri="http://schemas.openxmlformats.org/drawingml/2006/picture">
+                <pic:pic xmlns:pic="http://schemas.openxmlformats.org/drawingml/2006/picture">
+                  <pic:nvPicPr>
+                    <pic:cNvPr id="3" name="Wowamory3.jpg"/>
+                    <pic:cNvPicPr/>
+                  </pic:nvPicPr>
+                  <pic:blipFill>
+                    <a:blip r:embed="rId6">
+                      <a:extLst>
+                        <a:ext uri="{28A0092B-C50C-407E-A947-70E740481C1C}">
+                          <a14:useLocalDpi xmlns:a14="http://schemas.microsoft.com/office/drawing/2010/main" val="0"/>
+                        </a:ext>
+                      </a:extLst>
+                    </a:blip>
+                    <a:stretch>
+                      <a:fillRect/>
+                    </a:stretch>
+                  </pic:blipFill>
+                  <pic:spPr>
+                    <a:xfrm>
+                      <a:off x="0" y="0"/>
+                      <a:ext cx="2651760" cy="3977640"/>
+                    </a:xfrm>
+                    <a:prstGeom prst="rect">
+                      <a:avLst/>
+                    </a:prstGeom>
+                  </pic:spPr>
+                </pic:pic>
+              </a:graphicData>
+            </a:graphic>
+          </wp:inline>
+        </w:drawing>
+      </w:r>
+      <w:r>
+        <w:rPr>
+          <w:noProof/>
+        </w:rPr>
+        <w:drawing>
+          <wp:inline distT="0" distB="0" distL="0" distR="0" wp14:anchorId="3B177AA7" wp14:editId="4DD35E93">
+            <wp:extent cx="2651760" cy="3992210"/>
+            <wp:effectExtent l="0" t="0" r="2540" b="0"/>
+            <wp:docPr id="5" name="Picture 5" descr="A screenshot of a video game&#10;&#10;Description automatically generated"/>
+            <wp:cNvGraphicFramePr>
+              <a:graphicFrameLocks xmlns:a="http://schemas.openxmlformats.org/drawingml/2006/main" noChangeAspect="1"/>
+            </wp:cNvGraphicFramePr>
+            <a:graphic xmlns:a="http://schemas.openxmlformats.org/drawingml/2006/main">
+              <a:graphicData uri="http://schemas.openxmlformats.org/drawingml/2006/picture">
+                <pic:pic xmlns:pic="http://schemas.openxmlformats.org/drawingml/2006/picture">
+                  <pic:nvPicPr>
+                    <pic:cNvPr id="5" name="wowarmory3.jpeg"/>
+                    <pic:cNvPicPr/>
+                  </pic:nvPicPr>
+                  <pic:blipFill>
+                    <a:blip r:embed="rId7">
+                      <a:extLst>
+                        <a:ext uri="{28A0092B-C50C-407E-A947-70E740481C1C}">
+                          <a14:useLocalDpi xmlns:a14="http://schemas.microsoft.com/office/drawing/2010/main" val="0"/>
+                        </a:ext>
+                      </a:extLst>
+                    </a:blip>
+                    <a:stretch>
+                      <a:fillRect/>
+                    </a:stretch>
+                  </pic:blipFill>
+                  <pic:spPr>
+                    <a:xfrm>
+                      <a:off x="0" y="0"/>
+                      <a:ext cx="2675283" cy="4027623"/>
+                    </a:xfrm>
+                    <a:prstGeom prst="rect">
+                      <a:avLst/>
+                    </a:prstGeom>
+                  </pic:spPr>
+                </pic:pic>
+              </a:graphicData>
+            </a:graphic>
+          </wp:inline>
+        </w:drawing>
+      </w:r>
+    </w:p>
+    <w:p/>
+    <w:p>
+      <w:r>
+        <w:rPr>
+          <w:noProof/>
+        </w:rPr>
+        <w:lastRenderedPageBreak/>
+        <w:drawing>
+          <wp:inline distT="0" distB="0" distL="0" distR="0" wp14:anchorId="00C76315" wp14:editId="4CE2E25A">
+            <wp:extent cx="5943600" cy="2915920"/>
+            <wp:effectExtent l="0" t="0" r="0" b="5080"/>
+            <wp:docPr id="6" name="Picture 6" descr="A screen shot of a person&#10;&#10;Description automatically generated"/>
+            <wp:cNvGraphicFramePr>
+              <a:graphicFrameLocks xmlns:a="http://schemas.openxmlformats.org/drawingml/2006/main" noChangeAspect="1"/>
+            </wp:cNvGraphicFramePr>
+            <a:graphic xmlns:a="http://schemas.openxmlformats.org/drawingml/2006/main">
+              <a:graphicData uri="http://schemas.openxmlformats.org/drawingml/2006/picture">
+                <pic:pic xmlns:pic="http://schemas.openxmlformats.org/drawingml/2006/picture">
+                  <pic:nvPicPr>
+                    <pic:cNvPr id="6" name="Screen Shot 2019-08-15 at 4.56.03 PM.png"/>
+                    <pic:cNvPicPr/>
+                  </pic:nvPicPr>
+                  <pic:blipFill>
+                    <a:blip r:embed="rId8" cstate="print">
+                      <a:extLst>
+                        <a:ext uri="{28A0092B-C50C-407E-A947-70E740481C1C}">
+                          <a14:useLocalDpi xmlns:a14="http://schemas.microsoft.com/office/drawing/2010/main" val="0"/>
+                        </a:ext>
+                      </a:extLst>
+                    </a:blip>
+                    <a:stretch>
+                      <a:fillRect/>
+                    </a:stretch>
+                  </pic:blipFill>
+                  <pic:spPr>
+                    <a:xfrm>
+                      <a:off x="0" y="0"/>
+                      <a:ext cx="5943600" cy="2915920"/>
+                    </a:xfrm>
+                    <a:prstGeom prst="rect">
+                      <a:avLst/>
+                    </a:prstGeom>
+                  </pic:spPr>
+                </pic:pic>
+              </a:graphicData>
+            </a:graphic>
+          </wp:inline>
+        </w:drawing>
+      </w:r>
+    </w:p>
+    <w:p>
+      <w:r>
+        <w:t>This screenshot was from the website that was associated with the wow armory, it is no longer working either.</w:t>
+      </w:r>
       <w:bookmarkStart w:id="0" w:name="_GoBack"/>
       <w:bookmarkEnd w:id="0"/>
     </w:p>
@@ -83,7 +340,7 @@
     </w:rPrDefault>
     <w:pPrDefault/>
   </w:docDefaults>
-  <w:latentStyles w:defLockedState="0" w:defUIPriority="99" w:defSemiHidden="0" w:defUnhideWhenUsed="0" w:defQFormat="0" w:count="376">
+  <w:latentStyles w:defLockedState="0" w:defUIPriority="99" w:defSemiHidden="0" w:defUnhideWhenUsed="0" w:defQFormat="0" w:count="377">
     <w:lsdException w:name="Normal" w:uiPriority="0" w:qFormat="1"/>
     <w:lsdException w:name="heading 1" w:uiPriority="9" w:qFormat="1"/>
     <w:lsdException w:name="heading 2" w:semiHidden="1" w:uiPriority="9" w:unhideWhenUsed="1" w:qFormat="1"/>
@@ -189,7 +446,6 @@
     <w:lsdException w:name="HTML Sample" w:semiHidden="1" w:unhideWhenUsed="1"/>
     <w:lsdException w:name="HTML Typewriter" w:semiHidden="1" w:unhideWhenUsed="1"/>
     <w:lsdException w:name="HTML Variable" w:semiHidden="1" w:unhideWhenUsed="1"/>
-    <w:lsdException w:name="Normal Table" w:semiHidden="1" w:unhideWhenUsed="1"/>
     <w:lsdException w:name="annotation subject" w:semiHidden="1" w:unhideWhenUsed="1"/>
     <w:lsdException w:name="No List" w:semiHidden="1" w:unhideWhenUsed="1"/>
     <w:lsdException w:name="Outline List 1" w:semiHidden="1" w:unhideWhenUsed="1"/>
@@ -236,10 +492,8 @@
     <w:lsdException w:name="Table Subtle 2" w:semiHidden="1" w:unhideWhenUsed="1"/>
     <w:lsdException w:name="Table Web 1" w:semiHidden="1" w:unhideWhenUsed="1"/>
     <w:lsdException w:name="Table Web 2" w:semiHidden="1" w:unhideWhenUsed="1"/>
-    <w:lsdException w:name="Table Web 3" w:semiHidden="1" w:unhideWhenUsed="1"/>
     <w:lsdException w:name="Balloon Text" w:semiHidden="1" w:unhideWhenUsed="1"/>
     <w:lsdException w:name="Table Grid" w:uiPriority="39"/>
-    <w:lsdException w:name="Table Theme" w:semiHidden="1" w:unhideWhenUsed="1"/>
     <w:lsdException w:name="Placeholder Text" w:semiHidden="1"/>
     <w:lsdException w:name="No Spacing" w:uiPriority="1" w:qFormat="1"/>
     <w:lsdException w:name="Light Shading" w:uiPriority="60"/>
@@ -460,6 +714,7 @@
     <w:lsdException w:name="Hashtag" w:semiHidden="1" w:unhideWhenUsed="1"/>
     <w:lsdException w:name="Unresolved Mention" w:semiHidden="1" w:unhideWhenUsed="1"/>
     <w:lsdException w:name="Smart Link" w:semiHidden="1" w:unhideWhenUsed="1"/>
+    <w:lsdException w:name="Smart Link Error" w:semiHidden="1" w:unhideWhenUsed="1"/>
   </w:latentStyles>
   <w:style w:type="paragraph" w:default="1" w:styleId="Normal">
     <w:name w:val="Normal"/>

</xml_diff>